<commit_message>
docs: add Sloan to Section 19 liability, OFAC to Section 15 variance power
Section 19: Sloan T. Austermann added as Alternate Project Director with
joint and several personal liability alongside Thomas D. Protzman.

Section 15: Added OFAC/sanctions compliance to the list of grounds for
exercising variance power.

Co-Authored-By: Claude (claude-opus-4-6) <noreply@anthropic.com>
</commit_message>
<xml_diff>
--- a/Fiscal_Sponsorship_Agreement.docx
+++ b/Fiscal_Sponsorship_Agreement.docx
@@ -1496,7 +1496,7 @@
           <w:sz w:val="22.079999923706055"/>
           <w:szCs w:val="22.079999923706055"/>
         </w:rPr>
-        <w:t>The Fiscal Sponsor's exercise of variance power under this section is limited to ensuring compliance with applicable law, IRS requirements, and the Fiscal Sponsor's tax-exempt purposes. Subject to this reserved authority, the Sponsored Organization retains full programmatic and operational autonomy as described in Section 14. The Fiscal Sponsor shall not exercise variance power to override the Sponsored Organization's programmatic decisions except where necessary to maintain compliance with legal or regulatory requirements.</w:t>
+        <w:t>The Fiscal Sponsor's exercise of variance power under this section is limited to ensuring compliance with applicable law, IRS requirements, U.S. sanctions laws and regulations administered by the Office of Foreign Assets Control (OFAC), and the Fiscal Sponsor's tax-exempt purposes. Subject to this reserved authority, the Sponsored Organization retains full programmatic and operational autonomy as described in Section 14. The Fiscal Sponsor shall not exercise variance power to override the Sponsored Organization's programmatic decisions except where necessary to maintain compliance with legal, regulatory, or sanctions requirements.</w:t>
       </w:r>
     </w:p>
     <w:p>
@@ -1636,7 +1636,7 @@
           <w:sz w:val="22.079999923706055"/>
           <w:szCs w:val="22.079999923706055"/>
         </w:rPr>
-        <w:t>Because the Sponsored Organization is an unincorporated project without independent legal personhood, Thomas D. Protzman, as Project Director, personally assumes all obligations of the Sponsored Organization under this Agreement, including but not limited to indemnification (this Section), sanctions compliance (Section 18), record-keeping (Section 8), reporting (Section 4), and transition obligations (Section 12). The Project Director may form a limited liability entity to assume these obligations, and this Agreement shall be assignable to such entity upon written notice to and acknowledgment by the Fiscal Sponsor, provided that such assignment shall not relieve the Project Director of personal liability until the Fiscal Sponsor has provided such written acknowledgment.</w:t>
+        <w:t>Because the Sponsored Organization is an unincorporated project without independent legal personhood, Thomas D. Protzman, as Project Director, and Sloan T. Austermann, as Alternate Project Director, jointly and severally assume all obligations of the Sponsored Organization under this Agreement, including but not limited to indemnification (this Section), sanctions compliance (Section 18), record-keeping (Section 8), reporting (Section 4), and transition obligations (Section 12). The Project Director may form a limited liability entity to assume these obligations, and this Agreement shall be assignable to such entity upon written notice to and acknowledgment by the Fiscal Sponsor, provided that such assignment shall not relieve the Project Director or Alternate Project Director of personal liability until the Fiscal Sponsor has provided such written acknowledgment.</w:t>
       </w:r>
     </w:p>
     <w:p>

</xml_diff>

<commit_message>
feat: update homepage and page formatting, refine messaging
- Add Candid Platinum seal logo to How It Works section
- Make promise and Candid boxes equal width
- Change case study label from "Built by" to "Partner"
- Match School badge color to How It Works category (#7B9E6B)
- Unify Terms and OFAC page format with Privacy page
- Rename nav "Projects" to "Project Map"
- Add no-selective-trust-signals rule to CLAUDE.md
- Add video clip request to Partner MoU template
- Resolve merge conflicts with remote SES migration (accept remote)

Co-Authored-By: Claude Opus 4.6 <noreply@anthropic.com>
</commit_message>
<xml_diff>
--- a/Fiscal_Sponsorship_Agreement.docx
+++ b/Fiscal_Sponsorship_Agreement.docx
@@ -299,7 +299,7 @@
           <w:vertAlign w:val="baseline"/>
           <w:rtl w:val="0"/>
         </w:rPr>
-        <w:t xml:space="preserve">1. The Fiscal Sponsor hereby agrees to sponsor the Project and to assume administrative,  programmatic, financial, and legal responsibility for purposes of the requirements of  funding organizations. The Sponsored Organization agrees to implement and operate the  Project, in accordance with the terms of this agreement and with any requirements imposed  by funding organizations.  </w:t>
+        <w:t xml:space="preserve">1. The Fiscal Sponsor hereby agrees to sponsor the Project and to assume administrative, financial, and legal responsibility for purposes of the requirements of funding organizations. The Sponsored Organization agrees to implement and operate the Project, in accordance with the terms of this agreement and with any requirements imposed by funding organizations. </w:t>
       </w:r>
     </w:p>
     <w:p>
@@ -1454,7 +1454,7 @@
           <w:szCs w:val="22.079999923706055"/>
           <w:rtl w:val="0"/>
         </w:rPr>
-        <w:t>14. The Sponsored Organization retains decision-making authority over Project strategy, program design, partnerships with Ukrainian municipalities, hiring of contractors or staff, and day-to-day operations, subject to the Fiscal Sponsor's reserved variance power under Section 15, provided such decisions: (a) comply with Section 501(c)(3) requirements, (b) do not jeopardize the Fiscal Sponsor's tax-exempt status, and (c) are consistent with approved grant terms where applicable. The Fiscal Sponsor's role is to provide administrative and fiduciary support, and the parties recognize that programmatic decisions rest with the Project team.</w:t>
+        <w:t>14. The Sponsored Organization retains decision-making authority over Project strategy, programmatic design, partnerships with Ukrainian municipalities, hiring of contractors or staff, and day-to-day operations, subject to the Fiscal Sponsor's reserved variance power under Section 15, provided such decisions: (a) comply with Section 501(c)(3) requirements, (b) do not jeopardize the Fiscal Sponsor's tax-exempt status, and (c) are consistent with approved grant terms where applicable. The Fiscal Sponsor provides administrative and fiduciary oversight, and the parties intend for the Project team to manage day-to-day operations within the framework of that oversight.</w:t>
       </w:r>
     </w:p>
     <w:p>
@@ -1496,7 +1496,7 @@
           <w:sz w:val="22.079999923706055"/>
           <w:szCs w:val="22.079999923706055"/>
         </w:rPr>
-        <w:t>The Fiscal Sponsor's exercise of variance power under this section is limited to ensuring compliance with applicable law, IRS requirements, U.S. sanctions laws and regulations administered by the Office of Foreign Assets Control (OFAC), and the Fiscal Sponsor's tax-exempt purposes. Subject to this reserved authority, the Sponsored Organization retains full programmatic and operational autonomy as described in Section 14. The Fiscal Sponsor shall not exercise variance power to override the Sponsored Organization's programmatic decisions except where necessary to maintain compliance with legal, regulatory, or sanctions requirements.</w:t>
+        <w:t>The Fiscal Sponsor's exercise of variance power under this section is limited to ensuring compliance with applicable law, IRS requirements, U.S. sanctions laws and regulations administered by the Office of Foreign Assets Control (OFAC), and the Fiscal Sponsor's tax-exempt purposes. Subject to this reserved authority, the Sponsored Organization retains full and operational autonomy as described in Section 14.</w:t>
       </w:r>
     </w:p>
     <w:p>
@@ -1741,7 +1741,28 @@
           <w:szCs w:val="22.079999923706055"/>
           <w:rtl w:val="0"/>
         </w:rPr>
-        <w:t>24. This Agreement shall be governed by and construed in accordance with the laws of the Commonwealth of Virginia, without regard to its conflict of laws provisions.</w:t>
+        <w:t>24. Force Majeure. Neither party shall be liable for any failure or delay in performing its obligations under this Agreement to the extent such failure or delay results from circumstances beyond its reasonable control, including but not limited to: armed conflict or military operations affecting Ukraine, changes in U.S. or international sanctions, disruption of international banking or wire transfer channels, natural disasters, pandemics, or actions by governmental authorities. The affected party shall notify the other party promptly and use reasonable efforts to mitigate the impact. Obligations shall resume once the force majeure condition ceases. If a force majeure event prevents performance for more than ninety (90) consecutive days, either party may terminate this Agreement upon thirty (30) days written notice, subject to the transition provisions of Section 12.</w:t>
+      </w:r>
+    </w:p>
+    <w:p>
+      <w:pPr>
+        <w:widowControl w:val="0"/>
+        <w:spacing w:before="200" w:line="233" w:lineRule="auto" w:after="0"/>
+        <w:ind w:right="200.60791015625" w:left="720" w:hanging="360"/>
+        <w:rPr>
+          <w:rFonts w:ascii="Cambria" w:cs="Cambria" w:eastAsia="Cambria" w:hAnsi="Cambria"/>
+          <w:sz w:val="22.079999923706055"/>
+          <w:szCs w:val="22.079999923706055"/>
+        </w:rPr>
+      </w:pPr>
+      <w:r>
+        <w:rPr>
+          <w:rFonts w:ascii="Cambria" w:cs="Cambria" w:eastAsia="Cambria" w:hAnsi="Cambria"/>
+          <w:sz w:val="22.079999923706055"/>
+          <w:szCs w:val="22.079999923706055"/>
+          <w:rtl w:val="0"/>
+        </w:rPr>
+        <w:t>25. This Agreement shall be governed by and construed in accordance with the laws of the Commonwealth of Virginia, without regard to its conflict of laws provisions.</w:t>
       </w:r>
     </w:p>
     <w:p>
@@ -1776,7 +1797,7 @@
           <w:szCs w:val="22.079999923706055"/>
           <w:rtl w:val="0"/>
         </w:rPr>
-        <w:t>25. This Agreement constitutes the entire understanding between the parties and supersedes all prior agreements relating to its subject matter. This Agreement may be amended only by written instrument signed by both parties.</w:t>
+        <w:t>26. This Agreement constitutes the entire understanding between the parties and supersedes all prior agreements relating to its subject matter. This Agreement may be amended only by written instrument signed by both parties.</w:t>
       </w:r>
     </w:p>
     <w:p>

</xml_diff>